<commit_message>
Update INTERNET APPLICATIONS PROGRAMMING REPORT.docx
</commit_message>
<xml_diff>
--- a/INTERNET APPLICATIONS PROGRAMMING REPORT.docx
+++ b/INTERNET APPLICATIONS PROGRAMMING REPORT.docx
@@ -3,15 +3,217 @@
 <w:document xmlns:wpc="http://schemas.microsoft.com/office/word/2010/wordprocessingCanvas" xmlns:cx="http://schemas.microsoft.com/office/drawing/2014/chartex" xmlns:cx1="http://schemas.microsoft.com/office/drawing/2015/9/8/chartex" xmlns:cx2="http://schemas.microsoft.com/office/drawing/2015/10/21/chartex" xmlns:cx3="http://schemas.microsoft.com/office/drawing/2016/5/9/chartex" xmlns:cx4="http://schemas.microsoft.com/office/drawing/2016/5/10/chartex" xmlns:cx5="http://schemas.microsoft.com/office/drawing/2016/5/11/chartex" xmlns:cx6="http://schemas.microsoft.com/office/drawing/2016/5/12/chartex" xmlns:cx7="http://schemas.microsoft.com/office/drawing/2016/5/13/chartex" xmlns:cx8="http://schemas.microsoft.com/office/drawing/2016/5/14/chartex" xmlns:mc="http://schemas.openxmlformats.org/markup-compatibility/2006" xmlns:aink="http://schemas.microsoft.com/office/drawing/2016/ink" xmlns:am3d="http://schemas.microsoft.com/office/drawing/2017/model3d" xmlns:o="urn:schemas-microsoft-com:office:office" xmlns:r="http://schemas.openxmlformats.org/officeDocument/2006/relationships" xmlns:m="http://schemas.openxmlformats.org/officeDocument/2006/math" xmlns:v="urn:schemas-microsoft-com:vml" xmlns:wp14="http://schemas.microsoft.com/office/word/2010/wordprocessingDrawing" xmlns:wp="http://schemas.openxmlformats.org/drawingml/2006/wordprocessingDrawing" xmlns:w10="urn:schemas-microsoft-com:office:word" xmlns:w="http://schemas.openxmlformats.org/wordprocessingml/2006/main" xmlns:w14="http://schemas.microsoft.com/office/word/2010/wordml" xmlns:w15="http://schemas.microsoft.com/office/word/2012/wordml" xmlns:w16cex="http://schemas.microsoft.com/office/word/2018/wordml/cex" xmlns:w16cid="http://schemas.microsoft.com/office/word/2016/wordml/cid" xmlns:w16="http://schemas.microsoft.com/office/word/2018/wordml" xmlns:w16se="http://schemas.microsoft.com/office/word/2015/wordml/symex" xmlns:wpg="http://schemas.microsoft.com/office/word/2010/wordprocessingGroup" xmlns:wpi="http://schemas.microsoft.com/office/word/2010/wordprocessingInk" xmlns:wne="http://schemas.microsoft.com/office/word/2006/wordml" xmlns:wps="http://schemas.microsoft.com/office/word/2010/wordprocessingShape" mc:Ignorable="w14 w15 w16se w16cid w16 w16cex wp14">
   <w:body>
     <w:p>
-      <w:r>
+      <w:pPr>
+        <w:rPr>
+          <w:b/>
+          <w:bCs/>
+          <w:color w:val="FF0000"/>
+          <w:sz w:val="28"/>
+          <w:szCs w:val="28"/>
+          <w:u w:val="single"/>
+        </w:rPr>
+      </w:pPr>
+      <w:r>
+        <w:rPr>
+          <w:b/>
+          <w:bCs/>
+          <w:color w:val="FF0000"/>
+          <w:sz w:val="28"/>
+          <w:szCs w:val="28"/>
+          <w:u w:val="single"/>
+        </w:rPr>
         <w:t xml:space="preserve">INTERNET APPLICATIONS PROGRAMMING </w:t>
       </w:r>
     </w:p>
     <w:p>
       <w:r>
-        <w:t xml:space="preserve">Headquarters: Our headquarters office is a restaurant, in which you can make the </w:t>
-      </w:r>
-    </w:p>
+        <w:t xml:space="preserve">Headquarters: Our headquarters office is a restaurant, in which </w:t>
+      </w:r>
+      <w:r>
+        <w:t xml:space="preserve">the client can make the orders. Who are processed by the WEB </w:t>
+      </w:r>
+      <w:proofErr w:type="gramStart"/>
+      <w:r>
+        <w:t>API.</w:t>
+      </w:r>
+      <w:proofErr w:type="gramEnd"/>
+      <w:r>
+        <w:t xml:space="preserve"> The web API processes the </w:t>
+      </w:r>
+      <w:proofErr w:type="gramStart"/>
+      <w:r>
+        <w:t>petition,  and</w:t>
+      </w:r>
+      <w:proofErr w:type="gramEnd"/>
+      <w:r>
+        <w:t xml:space="preserve"> send some requests to the database.</w:t>
+      </w:r>
+    </w:p>
+    <w:p>
+      <w:r>
+        <w:t>Branch: Our branch is the delivery system. After an order is completed, if correct, the headquarters send the information to the delivery system, and creates a new order in the delivery database.</w:t>
+      </w:r>
+    </w:p>
+    <w:p>
+      <w:r>
+        <w:t xml:space="preserve">Both WEB APIS are connected. </w:t>
+      </w:r>
+    </w:p>
+    <w:p>
+      <w:pPr>
+        <w:pStyle w:val="Prrafodelista"/>
+        <w:numPr>
+          <w:ilvl w:val="0"/>
+          <w:numId w:val="1"/>
+        </w:numPr>
+      </w:pPr>
+      <w:r>
+        <w:t xml:space="preserve">TECHNOLOGIES </w:t>
+      </w:r>
+    </w:p>
+    <w:p>
+      <w:r>
+        <w:t xml:space="preserve">For both WEB APIs we are using python programming language, using flask framework. </w:t>
+      </w:r>
+    </w:p>
+    <w:p>
+      <w:r>
+        <w:t>For both clients we are using postman to send the requests.</w:t>
+      </w:r>
+    </w:p>
+    <w:p>
+      <w:r>
+        <w:t xml:space="preserve">For both databases we are using local databases using phpMyAdmin and </w:t>
+      </w:r>
+      <w:proofErr w:type="spellStart"/>
+      <w:r>
+        <w:t>Xampp</w:t>
+      </w:r>
+      <w:proofErr w:type="spellEnd"/>
+      <w:r>
+        <w:t xml:space="preserve">. </w:t>
+      </w:r>
+    </w:p>
+    <w:p>
+      <w:r>
+        <w:t xml:space="preserve">For our repository we are using GitHub. </w:t>
+      </w:r>
+    </w:p>
+    <w:p>
+      <w:pPr>
+        <w:pStyle w:val="Prrafodelista"/>
+        <w:numPr>
+          <w:ilvl w:val="0"/>
+          <w:numId w:val="1"/>
+        </w:numPr>
+      </w:pPr>
+      <w:r>
+        <w:t xml:space="preserve">UML ACTIVITY DIAGRAM </w:t>
+      </w:r>
+    </w:p>
+    <w:p>
+      <w:r>
+        <w:rPr>
+          <w:noProof/>
+        </w:rPr>
+        <w:drawing>
+          <wp:inline distT="0" distB="0" distL="0" distR="0" wp14:anchorId="77AD6FAE" wp14:editId="5F41EDB7">
+            <wp:extent cx="5400040" cy="5045075"/>
+            <wp:effectExtent l="0" t="0" r="0" b="3175"/>
+            <wp:docPr id="2" name="Imagen 2"/>
+            <wp:cNvGraphicFramePr>
+              <a:graphicFrameLocks xmlns:a="http://schemas.openxmlformats.org/drawingml/2006/main" noChangeAspect="1"/>
+            </wp:cNvGraphicFramePr>
+            <a:graphic xmlns:a="http://schemas.openxmlformats.org/drawingml/2006/main">
+              <a:graphicData uri="http://schemas.openxmlformats.org/drawingml/2006/picture">
+                <pic:pic xmlns:pic="http://schemas.openxmlformats.org/drawingml/2006/picture">
+                  <pic:nvPicPr>
+                    <pic:cNvPr id="1" name=""/>
+                    <pic:cNvPicPr/>
+                  </pic:nvPicPr>
+                  <pic:blipFill>
+                    <a:blip r:embed="rId5"/>
+                    <a:stretch>
+                      <a:fillRect/>
+                    </a:stretch>
+                  </pic:blipFill>
+                  <pic:spPr>
+                    <a:xfrm>
+                      <a:off x="0" y="0"/>
+                      <a:ext cx="5400040" cy="5045075"/>
+                    </a:xfrm>
+                    <a:prstGeom prst="rect">
+                      <a:avLst/>
+                    </a:prstGeom>
+                  </pic:spPr>
+                </pic:pic>
+              </a:graphicData>
+            </a:graphic>
+          </wp:inline>
+        </w:drawing>
+      </w:r>
+    </w:p>
+    <w:p>
+      <w:pPr>
+        <w:pStyle w:val="Prrafodelista"/>
+        <w:numPr>
+          <w:ilvl w:val="0"/>
+          <w:numId w:val="1"/>
+        </w:numPr>
+      </w:pPr>
+      <w:r>
+        <w:lastRenderedPageBreak/>
+        <w:t>UML DEPLOYMENT DIAGRAM</w:t>
+      </w:r>
+    </w:p>
+    <w:p>
+      <w:pPr>
+        <w:pStyle w:val="Prrafodelista"/>
+      </w:pPr>
+    </w:p>
+    <w:p>
+      <w:r>
+        <w:rPr>
+          <w:noProof/>
+        </w:rPr>
+        <w:drawing>
+          <wp:inline distT="0" distB="0" distL="0" distR="0" wp14:anchorId="6CB73B6E" wp14:editId="247898BE">
+            <wp:extent cx="5400040" cy="3583940"/>
+            <wp:effectExtent l="0" t="0" r="0" b="0"/>
+            <wp:docPr id="1" name="Imagen 1"/>
+            <wp:cNvGraphicFramePr>
+              <a:graphicFrameLocks xmlns:a="http://schemas.openxmlformats.org/drawingml/2006/main" noChangeAspect="1"/>
+            </wp:cNvGraphicFramePr>
+            <a:graphic xmlns:a="http://schemas.openxmlformats.org/drawingml/2006/main">
+              <a:graphicData uri="http://schemas.openxmlformats.org/drawingml/2006/picture">
+                <pic:pic xmlns:pic="http://schemas.openxmlformats.org/drawingml/2006/picture">
+                  <pic:nvPicPr>
+                    <pic:cNvPr id="1" name=""/>
+                    <pic:cNvPicPr/>
+                  </pic:nvPicPr>
+                  <pic:blipFill>
+                    <a:blip r:embed="rId6"/>
+                    <a:stretch>
+                      <a:fillRect/>
+                    </a:stretch>
+                  </pic:blipFill>
+                  <pic:spPr>
+                    <a:xfrm>
+                      <a:off x="0" y="0"/>
+                      <a:ext cx="5400040" cy="3583940"/>
+                    </a:xfrm>
+                    <a:prstGeom prst="rect">
+                      <a:avLst/>
+                    </a:prstGeom>
+                  </pic:spPr>
+                </pic:pic>
+              </a:graphicData>
+            </a:graphic>
+          </wp:inline>
+        </w:drawing>
+      </w:r>
+    </w:p>
+    <w:p/>
     <w:sectPr>
       <w:pgSz w:w="11906" w:h="16838"/>
       <w:pgMar w:top="1417" w:right="1701" w:bottom="1417" w:left="1701" w:header="708" w:footer="708" w:gutter="0"/>
@@ -20,6 +222,126 @@
     </w:sectPr>
   </w:body>
 </w:document>
+</file>
+
+<file path=word/numbering.xml><?xml version="1.0" encoding="utf-8"?>
+<w:numbering xmlns:wpc="http://schemas.microsoft.com/office/word/2010/wordprocessingCanvas" xmlns:cx="http://schemas.microsoft.com/office/drawing/2014/chartex" xmlns:cx1="http://schemas.microsoft.com/office/drawing/2015/9/8/chartex" xmlns:cx2="http://schemas.microsoft.com/office/drawing/2015/10/21/chartex" xmlns:cx3="http://schemas.microsoft.com/office/drawing/2016/5/9/chartex" xmlns:cx4="http://schemas.microsoft.com/office/drawing/2016/5/10/chartex" xmlns:cx5="http://schemas.microsoft.com/office/drawing/2016/5/11/chartex" xmlns:cx6="http://schemas.microsoft.com/office/drawing/2016/5/12/chartex" xmlns:cx7="http://schemas.microsoft.com/office/drawing/2016/5/13/chartex" xmlns:cx8="http://schemas.microsoft.com/office/drawing/2016/5/14/chartex" xmlns:mc="http://schemas.openxmlformats.org/markup-compatibility/2006" xmlns:aink="http://schemas.microsoft.com/office/drawing/2016/ink" xmlns:am3d="http://schemas.microsoft.com/office/drawing/2017/model3d" xmlns:o="urn:schemas-microsoft-com:office:office" xmlns:r="http://schemas.openxmlformats.org/officeDocument/2006/relationships" xmlns:m="http://schemas.openxmlformats.org/officeDocument/2006/math" xmlns:v="urn:schemas-microsoft-com:vml" xmlns:wp14="http://schemas.microsoft.com/office/word/2010/wordprocessingDrawing" xmlns:wp="http://schemas.openxmlformats.org/drawingml/2006/wordprocessingDrawing" xmlns:w10="urn:schemas-microsoft-com:office:word" xmlns:w="http://schemas.openxmlformats.org/wordprocessingml/2006/main" xmlns:w14="http://schemas.microsoft.com/office/word/2010/wordml" xmlns:w15="http://schemas.microsoft.com/office/word/2012/wordml" xmlns:w16cex="http://schemas.microsoft.com/office/word/2018/wordml/cex" xmlns:w16cid="http://schemas.microsoft.com/office/word/2016/wordml/cid" xmlns:w16="http://schemas.microsoft.com/office/word/2018/wordml" xmlns:w16se="http://schemas.microsoft.com/office/word/2015/wordml/symex" xmlns:wpg="http://schemas.microsoft.com/office/word/2010/wordprocessingGroup" xmlns:wpi="http://schemas.microsoft.com/office/word/2010/wordprocessingInk" xmlns:wne="http://schemas.microsoft.com/office/word/2006/wordml" xmlns:wps="http://schemas.microsoft.com/office/word/2010/wordprocessingShape" mc:Ignorable="w14 w15 w16se w16cid w16 w16cex wp14">
+  <w:abstractNum w:abstractNumId="0" w15:restartNumberingAfterBreak="0">
+    <w:nsid w:val="27D9783A"/>
+    <w:multiLevelType w:val="hybridMultilevel"/>
+    <w:tmpl w:val="E732EE0E"/>
+    <w:lvl w:ilvl="0" w:tplc="E3C81982">
+      <w:numFmt w:val="bullet"/>
+      <w:lvlText w:val=""/>
+      <w:lvlJc w:val="left"/>
+      <w:pPr>
+        <w:ind w:left="720" w:hanging="360"/>
+      </w:pPr>
+      <w:rPr>
+        <w:rFonts w:ascii="Wingdings" w:eastAsiaTheme="minorHAnsi" w:hAnsi="Wingdings" w:cstheme="minorBidi" w:hint="default"/>
+      </w:rPr>
+    </w:lvl>
+    <w:lvl w:ilvl="1" w:tplc="0C0A0003" w:tentative="1">
+      <w:start w:val="1"/>
+      <w:numFmt w:val="bullet"/>
+      <w:lvlText w:val="o"/>
+      <w:lvlJc w:val="left"/>
+      <w:pPr>
+        <w:ind w:left="1440" w:hanging="360"/>
+      </w:pPr>
+      <w:rPr>
+        <w:rFonts w:ascii="Courier New" w:hAnsi="Courier New" w:cs="Courier New" w:hint="default"/>
+      </w:rPr>
+    </w:lvl>
+    <w:lvl w:ilvl="2" w:tplc="0C0A0005" w:tentative="1">
+      <w:start w:val="1"/>
+      <w:numFmt w:val="bullet"/>
+      <w:lvlText w:val=""/>
+      <w:lvlJc w:val="left"/>
+      <w:pPr>
+        <w:ind w:left="2160" w:hanging="360"/>
+      </w:pPr>
+      <w:rPr>
+        <w:rFonts w:ascii="Wingdings" w:hAnsi="Wingdings" w:hint="default"/>
+      </w:rPr>
+    </w:lvl>
+    <w:lvl w:ilvl="3" w:tplc="0C0A0001" w:tentative="1">
+      <w:start w:val="1"/>
+      <w:numFmt w:val="bullet"/>
+      <w:lvlText w:val=""/>
+      <w:lvlJc w:val="left"/>
+      <w:pPr>
+        <w:ind w:left="2880" w:hanging="360"/>
+      </w:pPr>
+      <w:rPr>
+        <w:rFonts w:ascii="Symbol" w:hAnsi="Symbol" w:hint="default"/>
+      </w:rPr>
+    </w:lvl>
+    <w:lvl w:ilvl="4" w:tplc="0C0A0003" w:tentative="1">
+      <w:start w:val="1"/>
+      <w:numFmt w:val="bullet"/>
+      <w:lvlText w:val="o"/>
+      <w:lvlJc w:val="left"/>
+      <w:pPr>
+        <w:ind w:left="3600" w:hanging="360"/>
+      </w:pPr>
+      <w:rPr>
+        <w:rFonts w:ascii="Courier New" w:hAnsi="Courier New" w:cs="Courier New" w:hint="default"/>
+      </w:rPr>
+    </w:lvl>
+    <w:lvl w:ilvl="5" w:tplc="0C0A0005" w:tentative="1">
+      <w:start w:val="1"/>
+      <w:numFmt w:val="bullet"/>
+      <w:lvlText w:val=""/>
+      <w:lvlJc w:val="left"/>
+      <w:pPr>
+        <w:ind w:left="4320" w:hanging="360"/>
+      </w:pPr>
+      <w:rPr>
+        <w:rFonts w:ascii="Wingdings" w:hAnsi="Wingdings" w:hint="default"/>
+      </w:rPr>
+    </w:lvl>
+    <w:lvl w:ilvl="6" w:tplc="0C0A0001" w:tentative="1">
+      <w:start w:val="1"/>
+      <w:numFmt w:val="bullet"/>
+      <w:lvlText w:val=""/>
+      <w:lvlJc w:val="left"/>
+      <w:pPr>
+        <w:ind w:left="5040" w:hanging="360"/>
+      </w:pPr>
+      <w:rPr>
+        <w:rFonts w:ascii="Symbol" w:hAnsi="Symbol" w:hint="default"/>
+      </w:rPr>
+    </w:lvl>
+    <w:lvl w:ilvl="7" w:tplc="0C0A0003" w:tentative="1">
+      <w:start w:val="1"/>
+      <w:numFmt w:val="bullet"/>
+      <w:lvlText w:val="o"/>
+      <w:lvlJc w:val="left"/>
+      <w:pPr>
+        <w:ind w:left="5760" w:hanging="360"/>
+      </w:pPr>
+      <w:rPr>
+        <w:rFonts w:ascii="Courier New" w:hAnsi="Courier New" w:cs="Courier New" w:hint="default"/>
+      </w:rPr>
+    </w:lvl>
+    <w:lvl w:ilvl="8" w:tplc="0C0A0005" w:tentative="1">
+      <w:start w:val="1"/>
+      <w:numFmt w:val="bullet"/>
+      <w:lvlText w:val=""/>
+      <w:lvlJc w:val="left"/>
+      <w:pPr>
+        <w:ind w:left="6480" w:hanging="360"/>
+      </w:pPr>
+      <w:rPr>
+        <w:rFonts w:ascii="Wingdings" w:hAnsi="Wingdings" w:hint="default"/>
+      </w:rPr>
+    </w:lvl>
+  </w:abstractNum>
+  <w:num w:numId="1">
+    <w:abstractNumId w:val="0"/>
+  </w:num>
+</w:numbering>
 </file>
 
 <file path=word/styles.xml><?xml version="1.0" encoding="utf-8"?>
@@ -451,6 +773,17 @@
     <w:semiHidden/>
     <w:unhideWhenUsed/>
   </w:style>
+  <w:style w:type="paragraph" w:styleId="Prrafodelista">
+    <w:name w:val="List Paragraph"/>
+    <w:basedOn w:val="Normal"/>
+    <w:uiPriority w:val="34"/>
+    <w:qFormat/>
+    <w:rsid w:val="008B201E"/>
+    <w:pPr>
+      <w:ind w:left="720"/>
+      <w:contextualSpacing/>
+    </w:pPr>
+  </w:style>
 </w:styles>
 </file>
 

</xml_diff>